<commit_message>
171024 from fr to IPSec
</commit_message>
<xml_diff>
--- a/huawei_exam/advance/AAA/AAA.docx
+++ b/huawei_exam/advance/AAA/AAA.docx
@@ -3,11 +3,6 @@
 <w:document xmlns:wpc="http://schemas.microsoft.com/office/word/2010/wordprocessingCanvas" xmlns:mc="http://schemas.openxmlformats.org/markup-compatibility/2006" xmlns:o="urn:schemas-microsoft-com:office:office" xmlns:r="http://schemas.openxmlformats.org/officeDocument/2006/relationships" xmlns:m="http://schemas.openxmlformats.org/officeDocument/2006/math" xmlns:v="urn:schemas-microsoft-com:vml" xmlns:wp14="http://schemas.microsoft.com/office/word/2010/wordprocessingDrawing" xmlns:wp="http://schemas.openxmlformats.org/drawingml/2006/wordprocessingDrawing" xmlns:w10="urn:schemas-microsoft-com:office:word" xmlns:w="http://schemas.openxmlformats.org/wordprocessingml/2006/main" xmlns:w14="http://schemas.microsoft.com/office/word/2010/wordml" xmlns:wpg="http://schemas.microsoft.com/office/word/2010/wordprocessingGroup" xmlns:wpi="http://schemas.microsoft.com/office/word/2010/wordprocessingInk" xmlns:wne="http://schemas.microsoft.com/office/word/2006/wordml" xmlns:wps="http://schemas.microsoft.com/office/word/2010/wordprocessingShape" mc:Ignorable="w14 wp14">
   <w:body>
     <w:p>
-      <w:pPr>
-        <w:rPr>
-          <w:rFonts w:hint="eastAsia"/>
-        </w:rPr>
-      </w:pPr>
       <w:r>
         <w:rPr>
           <w:rFonts w:hint="eastAsia"/>
@@ -60,9 +55,6 @@
     <w:p>
       <w:pPr>
         <w:pStyle w:val="a5"/>
-        <w:rPr>
-          <w:rFonts w:hint="eastAsia"/>
-        </w:rPr>
       </w:pPr>
       <w:r>
         <w:rPr>
@@ -72,11 +64,6 @@
       </w:r>
     </w:p>
     <w:p>
-      <w:pPr>
-        <w:rPr>
-          <w:rFonts w:hint="eastAsia"/>
-        </w:rPr>
-      </w:pPr>
       <w:r>
         <w:rPr>
           <w:rFonts w:hint="eastAsia"/>
@@ -85,11 +72,6 @@
       </w:r>
     </w:p>
     <w:p>
-      <w:pPr>
-        <w:rPr>
-          <w:rFonts w:hint="eastAsia"/>
-        </w:rPr>
-      </w:pPr>
       <w:r>
         <w:rPr>
           <w:rFonts w:hint="eastAsia"/>
@@ -111,9 +93,6 @@
           <w:numId w:val="1"/>
         </w:numPr>
         <w:ind w:firstLineChars="0"/>
-        <w:rPr>
-          <w:rFonts w:hint="eastAsia"/>
-        </w:rPr>
       </w:pPr>
       <w:r>
         <w:rPr>
@@ -142,9 +121,6 @@
           <w:numId w:val="1"/>
         </w:numPr>
         <w:ind w:firstLineChars="0"/>
-        <w:rPr>
-          <w:rFonts w:hint="eastAsia"/>
-        </w:rPr>
       </w:pPr>
       <w:r>
         <w:rPr>
@@ -185,9 +161,6 @@
           <w:numId w:val="1"/>
         </w:numPr>
         <w:ind w:firstLineChars="0"/>
-        <w:rPr>
-          <w:rFonts w:hint="eastAsia"/>
-        </w:rPr>
       </w:pPr>
       <w:r>
         <w:rPr>
@@ -208,19 +181,10 @@
         <w:t>将用户信息配置在认证服务器上</w:t>
       </w:r>
     </w:p>
-    <w:p>
-      <w:pPr>
-        <w:rPr>
-          <w:rFonts w:hint="eastAsia"/>
-        </w:rPr>
-      </w:pPr>
-    </w:p>
+    <w:p/>
     <w:p>
       <w:pPr>
         <w:pStyle w:val="a5"/>
-        <w:rPr>
-          <w:rFonts w:hint="eastAsia"/>
-        </w:rPr>
       </w:pPr>
       <w:r>
         <w:rPr>
@@ -230,11 +194,6 @@
       </w:r>
     </w:p>
     <w:p>
-      <w:pPr>
-        <w:rPr>
-          <w:rFonts w:hint="eastAsia"/>
-        </w:rPr>
-      </w:pPr>
       <w:r>
         <w:rPr>
           <w:rFonts w:hint="eastAsia"/>
@@ -243,11 +202,6 @@
       </w:r>
     </w:p>
     <w:p>
-      <w:pPr>
-        <w:rPr>
-          <w:rFonts w:hint="eastAsia"/>
-        </w:rPr>
-      </w:pPr>
       <w:r>
         <w:rPr>
           <w:rFonts w:hint="eastAsia"/>
@@ -275,9 +229,6 @@
           <w:numId w:val="2"/>
         </w:numPr>
         <w:ind w:firstLineChars="0"/>
-        <w:rPr>
-          <w:rFonts w:hint="eastAsia"/>
-        </w:rPr>
       </w:pPr>
       <w:r>
         <w:rPr>
@@ -306,9 +257,6 @@
           <w:numId w:val="2"/>
         </w:numPr>
         <w:ind w:firstLineChars="0"/>
-        <w:rPr>
-          <w:rFonts w:hint="eastAsia"/>
-        </w:rPr>
       </w:pPr>
       <w:r>
         <w:rPr>
@@ -349,9 +297,6 @@
           <w:numId w:val="2"/>
         </w:numPr>
         <w:ind w:firstLineChars="0"/>
-        <w:rPr>
-          <w:rFonts w:hint="eastAsia"/>
-        </w:rPr>
       </w:pPr>
       <w:r>
         <w:rPr>
@@ -372,19 +317,10 @@
         <w:t>认证服务器对用户授权</w:t>
       </w:r>
     </w:p>
-    <w:p>
-      <w:pPr>
-        <w:rPr>
-          <w:rFonts w:hint="eastAsia"/>
-        </w:rPr>
-      </w:pPr>
-    </w:p>
+    <w:p/>
     <w:p>
       <w:pPr>
         <w:pStyle w:val="a5"/>
-        <w:rPr>
-          <w:rFonts w:hint="eastAsia"/>
-        </w:rPr>
       </w:pPr>
       <w:r>
         <w:rPr>
@@ -394,11 +330,6 @@
       </w:r>
     </w:p>
     <w:p>
-      <w:pPr>
-        <w:rPr>
-          <w:rFonts w:hint="eastAsia"/>
-        </w:rPr>
-      </w:pPr>
       <w:r>
         <w:rPr>
           <w:rFonts w:hint="eastAsia"/>
@@ -407,11 +338,6 @@
       </w:r>
     </w:p>
     <w:p>
-      <w:pPr>
-        <w:rPr>
-          <w:rFonts w:hint="eastAsia"/>
-        </w:rPr>
-      </w:pPr>
       <w:r>
         <w:rPr>
           <w:rFonts w:hint="eastAsia"/>
@@ -433,9 +359,6 @@
           <w:numId w:val="3"/>
         </w:numPr>
         <w:ind w:firstLineChars="0"/>
-        <w:rPr>
-          <w:rFonts w:hint="eastAsia"/>
-        </w:rPr>
       </w:pPr>
       <w:r>
         <w:rPr>
@@ -452,9 +375,6 @@
           <w:numId w:val="3"/>
         </w:numPr>
         <w:ind w:firstLineChars="0"/>
-        <w:rPr>
-          <w:rFonts w:hint="eastAsia"/>
-        </w:rPr>
       </w:pPr>
       <w:r>
         <w:rPr>
@@ -463,19 +383,10 @@
         <w:t>远端计费</w:t>
       </w:r>
     </w:p>
-    <w:p>
-      <w:pPr>
-        <w:rPr>
-          <w:rFonts w:hint="eastAsia"/>
-        </w:rPr>
-      </w:pPr>
-    </w:p>
+    <w:p/>
     <w:p>
       <w:pPr>
         <w:pStyle w:val="a5"/>
-        <w:rPr>
-          <w:rFonts w:hint="eastAsia"/>
-        </w:rPr>
       </w:pPr>
       <w:r>
         <w:rPr>
@@ -491,33 +402,14 @@
       </w:r>
     </w:p>
     <w:p>
-      <w:pPr>
-        <w:rPr>
-          <w:rFonts w:hint="eastAsia"/>
-        </w:rPr>
-      </w:pPr>
-      <w:r>
-        <w:rPr>
-          <w:rFonts w:hint="eastAsia"/>
-        </w:rPr>
-        <w:t>拓扑</w:t>
-      </w:r>
-    </w:p>
-    <w:p>
-      <w:pPr>
-        <w:ind w:left="1260"/>
-        <w:rPr>
-          <w:rFonts w:hint="eastAsia"/>
-        </w:rPr>
-      </w:pPr>
       <w:r>
         <w:rPr>
           <w:noProof/>
         </w:rPr>
         <w:drawing>
-          <wp:inline distT="0" distB="0" distL="0" distR="0" wp14:anchorId="68E8AA38" wp14:editId="40D710AB">
-            <wp:extent cx="3838575" cy="1933575"/>
-            <wp:effectExtent l="0" t="0" r="9525" b="9525"/>
+          <wp:inline distT="0" distB="0" distL="0" distR="0" wp14:anchorId="703BE661" wp14:editId="78398A9C">
+            <wp:extent cx="5274310" cy="1763597"/>
+            <wp:effectExtent l="0" t="0" r="2540" b="8255"/>
             <wp:docPr id="1" name="图片 1"/>
             <wp:cNvGraphicFramePr>
               <a:graphicFrameLocks xmlns:a="http://schemas.openxmlformats.org/drawingml/2006/main" noChangeAspect="1"/>
@@ -538,7 +430,7 @@
                   <pic:spPr>
                     <a:xfrm>
                       <a:off x="0" y="0"/>
-                      <a:ext cx="3838575" cy="1933575"/>
+                      <a:ext cx="5274310" cy="1763597"/>
                     </a:xfrm>
                     <a:prstGeom prst="rect">
                       <a:avLst/>
@@ -557,61 +449,702 @@
           <w:rFonts w:hint="eastAsia"/>
         </w:rPr>
       </w:pPr>
-      <w:r>
-        <w:rPr>
-          <w:rFonts w:hint="eastAsia"/>
-        </w:rPr>
-        <w:t>配置</w:t>
-      </w:r>
-    </w:p>
-    <w:p>
-      <w:pPr>
-        <w:rPr>
-          <w:rFonts w:hint="eastAsia"/>
-        </w:rPr>
-      </w:pPr>
-      <w:r>
-        <w:rPr>
-          <w:noProof/>
+    </w:p>
+    <w:p>
+      <w:pPr>
+        <w:rPr>
+          <w:rFonts w:hint="eastAsia"/>
+        </w:rPr>
+      </w:pPr>
+      <w:r>
+        <w:rPr>
+          <w:rFonts w:hint="eastAsia"/>
+        </w:rPr>
+        <w:t>配置认证方式为本地认证，授权方案为本地授权</w:t>
+      </w:r>
+    </w:p>
+    <w:p>
+      <w:pPr>
+        <w:rPr>
+          <w:rFonts w:hint="eastAsia"/>
+        </w:rPr>
+      </w:pPr>
+    </w:p>
+    <w:p>
+      <w:pPr>
+        <w:rPr>
+          <w:rFonts w:ascii="Courier New" w:hAnsi="Courier New" w:cs="Courier New" w:hint="eastAsia"/>
+          <w:color w:val="7F7F7F" w:themeColor="text1" w:themeTint="80"/>
+          <w:kern w:val="0"/>
+          <w:sz w:val="16"/>
+          <w:szCs w:val="20"/>
+          <w:lang w:val="zh-CN"/>
+        </w:rPr>
+      </w:pPr>
+      <w:r>
+        <w:rPr>
+          <w:rFonts w:ascii="Courier New" w:hAnsi="Courier New" w:cs="Courier New"/>
+          <w:color w:val="7F7F7F" w:themeColor="text1" w:themeTint="80"/>
+          <w:kern w:val="0"/>
+          <w:sz w:val="16"/>
+          <w:szCs w:val="20"/>
+          <w:lang w:val="zh-CN"/>
+        </w:rPr>
+        <w:t>[Route A]aaa</w:t>
+      </w:r>
+    </w:p>
+    <w:p>
+      <w:pPr>
+        <w:rPr>
+          <w:rFonts w:ascii="Courier New" w:hAnsi="Courier New" w:cs="Courier New" w:hint="eastAsia"/>
+          <w:color w:val="7F7F7F" w:themeColor="text1" w:themeTint="80"/>
+          <w:kern w:val="0"/>
+          <w:sz w:val="16"/>
+          <w:szCs w:val="20"/>
+          <w:lang w:val="zh-CN"/>
+        </w:rPr>
+      </w:pPr>
+      <w:r>
+        <w:rPr>
+          <w:rFonts w:ascii="Courier New" w:hAnsi="Courier New" w:cs="Courier New"/>
+          <w:color w:val="7F7F7F" w:themeColor="text1" w:themeTint="80"/>
+          <w:kern w:val="0"/>
+          <w:sz w:val="16"/>
+          <w:szCs w:val="20"/>
+          <w:lang w:val="zh-CN"/>
+        </w:rPr>
+        <w:t>[Route A-aaa]authentication-scheme auth1</w:t>
+      </w:r>
+    </w:p>
+    <w:p>
+      <w:pPr>
+        <w:rPr>
+          <w:rFonts w:ascii="Courier New" w:hAnsi="Courier New" w:cs="Courier New" w:hint="eastAsia"/>
+          <w:color w:val="7F7F7F" w:themeColor="text1" w:themeTint="80"/>
+          <w:kern w:val="0"/>
+          <w:sz w:val="16"/>
+          <w:szCs w:val="20"/>
+          <w:lang w:val="zh-CN"/>
+        </w:rPr>
+      </w:pPr>
+      <w:r>
+        <w:rPr>
+          <w:rFonts w:ascii="Courier New" w:hAnsi="Courier New" w:cs="Courier New"/>
+          <w:color w:val="7F7F7F" w:themeColor="text1" w:themeTint="80"/>
+          <w:kern w:val="0"/>
+          <w:sz w:val="16"/>
+          <w:szCs w:val="20"/>
+          <w:lang w:val="zh-CN"/>
+        </w:rPr>
+        <w:t>[Route A-aaa-authen-auth1]authentication-mode local</w:t>
+      </w:r>
+    </w:p>
+    <w:p>
+      <w:pPr>
+        <w:rPr>
+          <w:rFonts w:ascii="Courier New" w:hAnsi="Courier New" w:cs="Courier New" w:hint="eastAsia"/>
+          <w:color w:val="7F7F7F" w:themeColor="text1" w:themeTint="80"/>
+          <w:kern w:val="0"/>
+          <w:sz w:val="16"/>
+          <w:szCs w:val="20"/>
+        </w:rPr>
+      </w:pPr>
+      <w:r>
+        <w:rPr>
+          <w:rFonts w:ascii="Courier New" w:hAnsi="Courier New" w:cs="Courier New"/>
+          <w:color w:val="7F7F7F" w:themeColor="text1" w:themeTint="80"/>
+          <w:kern w:val="0"/>
+          <w:sz w:val="16"/>
+          <w:szCs w:val="20"/>
         </w:rPr>
         <w:lastRenderedPageBreak/>
-        <w:drawing>
-          <wp:inline distT="0" distB="0" distL="0" distR="0" wp14:anchorId="6145216D" wp14:editId="50FF5A3D">
-            <wp:extent cx="5274310" cy="2057225"/>
-            <wp:effectExtent l="0" t="0" r="2540" b="635"/>
-            <wp:docPr id="3" name="图片 3"/>
-            <wp:cNvGraphicFramePr>
-              <a:graphicFrameLocks xmlns:a="http://schemas.openxmlformats.org/drawingml/2006/main" noChangeAspect="1"/>
-            </wp:cNvGraphicFramePr>
-            <a:graphic xmlns:a="http://schemas.openxmlformats.org/drawingml/2006/main">
-              <a:graphicData uri="http://schemas.openxmlformats.org/drawingml/2006/picture">
-                <pic:pic xmlns:pic="http://schemas.openxmlformats.org/drawingml/2006/picture">
-                  <pic:nvPicPr>
-                    <pic:cNvPr id="0" name=""/>
-                    <pic:cNvPicPr/>
-                  </pic:nvPicPr>
-                  <pic:blipFill>
-                    <a:blip r:embed="rId9"/>
-                    <a:stretch>
-                      <a:fillRect/>
-                    </a:stretch>
-                  </pic:blipFill>
-                  <pic:spPr>
-                    <a:xfrm>
-                      <a:off x="0" y="0"/>
-                      <a:ext cx="5274310" cy="2057225"/>
-                    </a:xfrm>
-                    <a:prstGeom prst="rect">
-                      <a:avLst/>
-                    </a:prstGeom>
-                  </pic:spPr>
-                </pic:pic>
-              </a:graphicData>
-            </a:graphic>
-          </wp:inline>
-        </w:drawing>
-      </w:r>
-    </w:p>
+        <w:t>[Route A-</w:t>
+      </w:r>
+      <w:proofErr w:type="spellStart"/>
+      <w:r>
+        <w:rPr>
+          <w:rFonts w:ascii="Courier New" w:hAnsi="Courier New" w:cs="Courier New"/>
+          <w:color w:val="7F7F7F" w:themeColor="text1" w:themeTint="80"/>
+          <w:kern w:val="0"/>
+          <w:sz w:val="16"/>
+          <w:szCs w:val="20"/>
+        </w:rPr>
+        <w:t>aaa</w:t>
+      </w:r>
+      <w:proofErr w:type="spellEnd"/>
+      <w:proofErr w:type="gramStart"/>
+      <w:r>
+        <w:rPr>
+          <w:rFonts w:ascii="Courier New" w:hAnsi="Courier New" w:cs="Courier New"/>
+          <w:color w:val="7F7F7F" w:themeColor="text1" w:themeTint="80"/>
+          <w:kern w:val="0"/>
+          <w:sz w:val="16"/>
+          <w:szCs w:val="20"/>
+        </w:rPr>
+        <w:t>]authentication</w:t>
+      </w:r>
+      <w:proofErr w:type="gramEnd"/>
+      <w:r>
+        <w:rPr>
+          <w:rFonts w:ascii="Courier New" w:hAnsi="Courier New" w:cs="Courier New"/>
+          <w:color w:val="7F7F7F" w:themeColor="text1" w:themeTint="80"/>
+          <w:kern w:val="0"/>
+          <w:sz w:val="16"/>
+          <w:szCs w:val="20"/>
+        </w:rPr>
+        <w:t>-scheme auth</w:t>
+      </w:r>
+      <w:r>
+        <w:rPr>
+          <w:rFonts w:ascii="Courier New" w:hAnsi="Courier New" w:cs="Courier New" w:hint="eastAsia"/>
+          <w:color w:val="7F7F7F" w:themeColor="text1" w:themeTint="80"/>
+          <w:kern w:val="0"/>
+          <w:sz w:val="16"/>
+          <w:szCs w:val="20"/>
+        </w:rPr>
+        <w:t>2</w:t>
+      </w:r>
+    </w:p>
+    <w:p>
+      <w:pPr>
+        <w:rPr>
+          <w:rFonts w:ascii="Courier New" w:hAnsi="Courier New" w:cs="Courier New" w:hint="eastAsia"/>
+          <w:color w:val="7F7F7F" w:themeColor="text1" w:themeTint="80"/>
+          <w:kern w:val="0"/>
+          <w:sz w:val="16"/>
+          <w:szCs w:val="20"/>
+        </w:rPr>
+      </w:pPr>
+      <w:r>
+        <w:rPr>
+          <w:rFonts w:ascii="Courier New" w:hAnsi="Courier New" w:cs="Courier New"/>
+          <w:color w:val="7F7F7F" w:themeColor="text1" w:themeTint="80"/>
+          <w:kern w:val="0"/>
+          <w:sz w:val="16"/>
+          <w:szCs w:val="20"/>
+        </w:rPr>
+        <w:t>[Route A-aaa-authen-auth1</w:t>
+      </w:r>
+      <w:proofErr w:type="gramStart"/>
+      <w:r>
+        <w:rPr>
+          <w:rFonts w:ascii="Courier New" w:hAnsi="Courier New" w:cs="Courier New"/>
+          <w:color w:val="7F7F7F" w:themeColor="text1" w:themeTint="80"/>
+          <w:kern w:val="0"/>
+          <w:sz w:val="16"/>
+          <w:szCs w:val="20"/>
+        </w:rPr>
+        <w:t>]authentication</w:t>
+      </w:r>
+      <w:proofErr w:type="gramEnd"/>
+      <w:r>
+        <w:rPr>
+          <w:rFonts w:ascii="Courier New" w:hAnsi="Courier New" w:cs="Courier New"/>
+          <w:color w:val="7F7F7F" w:themeColor="text1" w:themeTint="80"/>
+          <w:kern w:val="0"/>
+          <w:sz w:val="16"/>
+          <w:szCs w:val="20"/>
+        </w:rPr>
+        <w:t>-mode local</w:t>
+      </w:r>
+    </w:p>
+    <w:p>
+      <w:pPr>
+        <w:rPr>
+          <w:rFonts w:ascii="Courier New" w:hAnsi="Courier New" w:cs="Courier New" w:hint="eastAsia"/>
+          <w:color w:val="7F7F7F" w:themeColor="text1" w:themeTint="80"/>
+          <w:kern w:val="0"/>
+          <w:sz w:val="16"/>
+          <w:szCs w:val="20"/>
+        </w:rPr>
+      </w:pPr>
+    </w:p>
+    <w:p>
+      <w:pPr>
+        <w:rPr>
+          <w:rFonts w:hint="eastAsia"/>
+        </w:rPr>
+      </w:pPr>
+      <w:r>
+        <w:rPr>
+          <w:rFonts w:hint="eastAsia"/>
+        </w:rPr>
+        <w:t>创建域，将认证方案和授权方案和</w:t>
+      </w:r>
+      <w:proofErr w:type="gramStart"/>
+      <w:r>
+        <w:rPr>
+          <w:rFonts w:hint="eastAsia"/>
+        </w:rPr>
+        <w:t>域关联</w:t>
+      </w:r>
+      <w:proofErr w:type="gramEnd"/>
+    </w:p>
+    <w:p>
+      <w:pPr>
+        <w:rPr>
+          <w:rFonts w:ascii="Courier New" w:hAnsi="Courier New" w:cs="Courier New" w:hint="eastAsia"/>
+          <w:color w:val="7F7F7F" w:themeColor="text1" w:themeTint="80"/>
+          <w:kern w:val="0"/>
+          <w:sz w:val="16"/>
+          <w:szCs w:val="20"/>
+        </w:rPr>
+      </w:pPr>
+    </w:p>
+    <w:p>
+      <w:pPr>
+        <w:rPr>
+          <w:rFonts w:ascii="Courier New" w:hAnsi="Courier New" w:cs="Courier New" w:hint="eastAsia"/>
+          <w:color w:val="7F7F7F" w:themeColor="text1" w:themeTint="80"/>
+          <w:kern w:val="0"/>
+          <w:sz w:val="16"/>
+          <w:szCs w:val="20"/>
+        </w:rPr>
+      </w:pPr>
+      <w:r>
+        <w:rPr>
+          <w:rFonts w:ascii="Courier New" w:hAnsi="Courier New" w:cs="Courier New"/>
+          <w:color w:val="7F7F7F" w:themeColor="text1" w:themeTint="80"/>
+          <w:kern w:val="0"/>
+          <w:sz w:val="16"/>
+          <w:szCs w:val="20"/>
+        </w:rPr>
+        <w:t>[Route A-aaa]domain huawei</w:t>
+      </w:r>
+    </w:p>
+    <w:p>
+      <w:pPr>
+        <w:autoSpaceDE w:val="0"/>
+        <w:autoSpaceDN w:val="0"/>
+        <w:adjustRightInd w:val="0"/>
+        <w:jc w:val="left"/>
+        <w:rPr>
+          <w:rFonts w:ascii="Courier New" w:hAnsi="Courier New" w:cs="Courier New"/>
+          <w:color w:val="7F7F7F" w:themeColor="text1" w:themeTint="80"/>
+          <w:kern w:val="0"/>
+          <w:sz w:val="16"/>
+          <w:szCs w:val="20"/>
+        </w:rPr>
+      </w:pPr>
+      <w:r>
+        <w:rPr>
+          <w:rFonts w:ascii="Courier New" w:hAnsi="Courier New" w:cs="Courier New"/>
+          <w:color w:val="7F7F7F" w:themeColor="text1" w:themeTint="80"/>
+          <w:kern w:val="0"/>
+          <w:sz w:val="16"/>
+          <w:szCs w:val="20"/>
+        </w:rPr>
+        <w:t>[Route A-</w:t>
+      </w:r>
+      <w:proofErr w:type="spellStart"/>
+      <w:r>
+        <w:rPr>
+          <w:rFonts w:ascii="Courier New" w:hAnsi="Courier New" w:cs="Courier New"/>
+          <w:color w:val="7F7F7F" w:themeColor="text1" w:themeTint="80"/>
+          <w:kern w:val="0"/>
+          <w:sz w:val="16"/>
+          <w:szCs w:val="20"/>
+        </w:rPr>
+        <w:t>aaa</w:t>
+      </w:r>
+      <w:proofErr w:type="spellEnd"/>
+      <w:r>
+        <w:rPr>
+          <w:rFonts w:ascii="Courier New" w:hAnsi="Courier New" w:cs="Courier New"/>
+          <w:color w:val="7F7F7F" w:themeColor="text1" w:themeTint="80"/>
+          <w:kern w:val="0"/>
+          <w:sz w:val="16"/>
+          <w:szCs w:val="20"/>
+        </w:rPr>
+        <w:t>-domain-</w:t>
+      </w:r>
+      <w:proofErr w:type="spellStart"/>
+      <w:r>
+        <w:rPr>
+          <w:rFonts w:ascii="Courier New" w:hAnsi="Courier New" w:cs="Courier New"/>
+          <w:color w:val="7F7F7F" w:themeColor="text1" w:themeTint="80"/>
+          <w:kern w:val="0"/>
+          <w:sz w:val="16"/>
+          <w:szCs w:val="20"/>
+        </w:rPr>
+        <w:t>huawei</w:t>
+      </w:r>
+      <w:proofErr w:type="spellEnd"/>
+      <w:proofErr w:type="gramStart"/>
+      <w:r>
+        <w:rPr>
+          <w:rFonts w:ascii="Courier New" w:hAnsi="Courier New" w:cs="Courier New"/>
+          <w:color w:val="7F7F7F" w:themeColor="text1" w:themeTint="80"/>
+          <w:kern w:val="0"/>
+          <w:sz w:val="16"/>
+          <w:szCs w:val="20"/>
+        </w:rPr>
+        <w:t>]authentication</w:t>
+      </w:r>
+      <w:proofErr w:type="gramEnd"/>
+      <w:r>
+        <w:rPr>
+          <w:rFonts w:ascii="Courier New" w:hAnsi="Courier New" w:cs="Courier New"/>
+          <w:color w:val="7F7F7F" w:themeColor="text1" w:themeTint="80"/>
+          <w:kern w:val="0"/>
+          <w:sz w:val="16"/>
+          <w:szCs w:val="20"/>
+        </w:rPr>
+        <w:t>-scheme auth1</w:t>
+      </w:r>
+    </w:p>
+    <w:p>
+      <w:pPr>
+        <w:rPr>
+          <w:rFonts w:ascii="Courier New" w:hAnsi="Courier New" w:cs="Courier New" w:hint="eastAsia"/>
+          <w:color w:val="7F7F7F" w:themeColor="text1" w:themeTint="80"/>
+          <w:kern w:val="0"/>
+          <w:sz w:val="16"/>
+          <w:szCs w:val="20"/>
+        </w:rPr>
+      </w:pPr>
+      <w:r>
+        <w:rPr>
+          <w:rFonts w:ascii="Courier New" w:hAnsi="Courier New" w:cs="Courier New"/>
+          <w:color w:val="7F7F7F" w:themeColor="text1" w:themeTint="80"/>
+          <w:kern w:val="0"/>
+          <w:sz w:val="16"/>
+          <w:szCs w:val="20"/>
+        </w:rPr>
+        <w:t>[Route A-</w:t>
+      </w:r>
+      <w:proofErr w:type="spellStart"/>
+      <w:r>
+        <w:rPr>
+          <w:rFonts w:ascii="Courier New" w:hAnsi="Courier New" w:cs="Courier New"/>
+          <w:color w:val="7F7F7F" w:themeColor="text1" w:themeTint="80"/>
+          <w:kern w:val="0"/>
+          <w:sz w:val="16"/>
+          <w:szCs w:val="20"/>
+        </w:rPr>
+        <w:t>aaa</w:t>
+      </w:r>
+      <w:proofErr w:type="spellEnd"/>
+      <w:r>
+        <w:rPr>
+          <w:rFonts w:ascii="Courier New" w:hAnsi="Courier New" w:cs="Courier New"/>
+          <w:color w:val="7F7F7F" w:themeColor="text1" w:themeTint="80"/>
+          <w:kern w:val="0"/>
+          <w:sz w:val="16"/>
+          <w:szCs w:val="20"/>
+        </w:rPr>
+        <w:t>-domain-</w:t>
+      </w:r>
+      <w:proofErr w:type="spellStart"/>
+      <w:r>
+        <w:rPr>
+          <w:rFonts w:ascii="Courier New" w:hAnsi="Courier New" w:cs="Courier New"/>
+          <w:color w:val="7F7F7F" w:themeColor="text1" w:themeTint="80"/>
+          <w:kern w:val="0"/>
+          <w:sz w:val="16"/>
+          <w:szCs w:val="20"/>
+        </w:rPr>
+        <w:t>huawei</w:t>
+      </w:r>
+      <w:proofErr w:type="spellEnd"/>
+      <w:proofErr w:type="gramStart"/>
+      <w:r>
+        <w:rPr>
+          <w:rFonts w:ascii="Courier New" w:hAnsi="Courier New" w:cs="Courier New"/>
+          <w:color w:val="7F7F7F" w:themeColor="text1" w:themeTint="80"/>
+          <w:kern w:val="0"/>
+          <w:sz w:val="16"/>
+          <w:szCs w:val="20"/>
+        </w:rPr>
+        <w:t>]authentication</w:t>
+      </w:r>
+      <w:proofErr w:type="gramEnd"/>
+      <w:r>
+        <w:rPr>
+          <w:rFonts w:ascii="Courier New" w:hAnsi="Courier New" w:cs="Courier New"/>
+          <w:color w:val="7F7F7F" w:themeColor="text1" w:themeTint="80"/>
+          <w:kern w:val="0"/>
+          <w:sz w:val="16"/>
+          <w:szCs w:val="20"/>
+        </w:rPr>
+        <w:t>-scheme auth2</w:t>
+      </w:r>
+    </w:p>
+    <w:p>
+      <w:pPr>
+        <w:rPr>
+          <w:rFonts w:hint="eastAsia"/>
+        </w:rPr>
+      </w:pPr>
+    </w:p>
+    <w:p>
+      <w:pPr>
+        <w:rPr>
+          <w:rFonts w:hint="eastAsia"/>
+        </w:rPr>
+      </w:pPr>
+      <w:r>
+        <w:rPr>
+          <w:rFonts w:hint="eastAsia"/>
+        </w:rPr>
+        <w:t>创建用户，添加到域中</w:t>
+      </w:r>
+    </w:p>
+    <w:p>
+      <w:pPr>
+        <w:rPr>
+          <w:rFonts w:ascii="Courier New" w:hAnsi="Courier New" w:cs="Courier New" w:hint="eastAsia"/>
+          <w:color w:val="7F7F7F" w:themeColor="text1" w:themeTint="80"/>
+          <w:kern w:val="0"/>
+          <w:sz w:val="16"/>
+          <w:szCs w:val="20"/>
+        </w:rPr>
+      </w:pPr>
+    </w:p>
+    <w:p>
+      <w:pPr>
+        <w:rPr>
+          <w:rFonts w:ascii="Courier New" w:hAnsi="Courier New" w:cs="Courier New" w:hint="eastAsia"/>
+          <w:color w:val="7F7F7F" w:themeColor="text1" w:themeTint="80"/>
+          <w:kern w:val="0"/>
+          <w:sz w:val="16"/>
+          <w:szCs w:val="20"/>
+        </w:rPr>
+      </w:pPr>
+      <w:r>
+        <w:rPr>
+          <w:rFonts w:ascii="Courier New" w:hAnsi="Courier New" w:cs="Courier New"/>
+          <w:color w:val="7F7F7F" w:themeColor="text1" w:themeTint="80"/>
+          <w:kern w:val="0"/>
+          <w:sz w:val="16"/>
+          <w:szCs w:val="20"/>
+        </w:rPr>
+        <w:t>[Route A-</w:t>
+      </w:r>
+      <w:proofErr w:type="spellStart"/>
+      <w:r>
+        <w:rPr>
+          <w:rFonts w:ascii="Courier New" w:hAnsi="Courier New" w:cs="Courier New"/>
+          <w:color w:val="7F7F7F" w:themeColor="text1" w:themeTint="80"/>
+          <w:kern w:val="0"/>
+          <w:sz w:val="16"/>
+          <w:szCs w:val="20"/>
+        </w:rPr>
+        <w:t>aaa</w:t>
+      </w:r>
+      <w:proofErr w:type="spellEnd"/>
+      <w:proofErr w:type="gramStart"/>
+      <w:r>
+        <w:rPr>
+          <w:rFonts w:ascii="Courier New" w:hAnsi="Courier New" w:cs="Courier New"/>
+          <w:color w:val="7F7F7F" w:themeColor="text1" w:themeTint="80"/>
+          <w:kern w:val="0"/>
+          <w:sz w:val="16"/>
+          <w:szCs w:val="20"/>
+        </w:rPr>
+        <w:t>]local</w:t>
+      </w:r>
+      <w:proofErr w:type="gramEnd"/>
+      <w:r>
+        <w:rPr>
+          <w:rFonts w:ascii="Courier New" w:hAnsi="Courier New" w:cs="Courier New"/>
+          <w:color w:val="7F7F7F" w:themeColor="text1" w:themeTint="80"/>
+          <w:kern w:val="0"/>
+          <w:sz w:val="16"/>
+          <w:szCs w:val="20"/>
+        </w:rPr>
+        <w:t xml:space="preserve">-user </w:t>
+      </w:r>
+      <w:proofErr w:type="spellStart"/>
+      <w:r>
+        <w:rPr>
+          <w:rFonts w:ascii="Courier New" w:hAnsi="Courier New" w:cs="Courier New"/>
+          <w:color w:val="7F7F7F" w:themeColor="text1" w:themeTint="80"/>
+          <w:kern w:val="0"/>
+          <w:sz w:val="16"/>
+          <w:szCs w:val="20"/>
+        </w:rPr>
+        <w:t>huawei</w:t>
+      </w:r>
+      <w:proofErr w:type="spellEnd"/>
+      <w:r>
+        <w:rPr>
+          <w:rFonts w:ascii="Courier New" w:hAnsi="Courier New" w:cs="Courier New"/>
+          <w:color w:val="7F7F7F" w:themeColor="text1" w:themeTint="80"/>
+          <w:kern w:val="0"/>
+          <w:sz w:val="16"/>
+          <w:szCs w:val="20"/>
+        </w:rPr>
+        <w:t xml:space="preserve"> password cipher </w:t>
+      </w:r>
+      <w:proofErr w:type="spellStart"/>
+      <w:r>
+        <w:rPr>
+          <w:rFonts w:ascii="Courier New" w:hAnsi="Courier New" w:cs="Courier New"/>
+          <w:color w:val="7F7F7F" w:themeColor="text1" w:themeTint="80"/>
+          <w:kern w:val="0"/>
+          <w:sz w:val="16"/>
+          <w:szCs w:val="20"/>
+        </w:rPr>
+        <w:t>huawei</w:t>
+      </w:r>
+      <w:proofErr w:type="spellEnd"/>
+    </w:p>
+    <w:p>
+      <w:pPr>
+        <w:rPr>
+          <w:rFonts w:ascii="Courier New" w:hAnsi="Courier New" w:cs="Courier New" w:hint="eastAsia"/>
+          <w:color w:val="7F7F7F" w:themeColor="text1" w:themeTint="80"/>
+          <w:kern w:val="0"/>
+          <w:sz w:val="16"/>
+          <w:szCs w:val="20"/>
+        </w:rPr>
+      </w:pPr>
+      <w:r>
+        <w:rPr>
+          <w:rFonts w:ascii="Courier New" w:hAnsi="Courier New" w:cs="Courier New"/>
+          <w:color w:val="7F7F7F" w:themeColor="text1" w:themeTint="80"/>
+          <w:kern w:val="0"/>
+          <w:sz w:val="16"/>
+          <w:szCs w:val="20"/>
+        </w:rPr>
+        <w:t>[Route A-</w:t>
+      </w:r>
+      <w:proofErr w:type="spellStart"/>
+      <w:r>
+        <w:rPr>
+          <w:rFonts w:ascii="Courier New" w:hAnsi="Courier New" w:cs="Courier New"/>
+          <w:color w:val="7F7F7F" w:themeColor="text1" w:themeTint="80"/>
+          <w:kern w:val="0"/>
+          <w:sz w:val="16"/>
+          <w:szCs w:val="20"/>
+        </w:rPr>
+        <w:t>aaa</w:t>
+      </w:r>
+      <w:proofErr w:type="spellEnd"/>
+      <w:proofErr w:type="gramStart"/>
+      <w:r>
+        <w:rPr>
+          <w:rFonts w:ascii="Courier New" w:hAnsi="Courier New" w:cs="Courier New"/>
+          <w:color w:val="7F7F7F" w:themeColor="text1" w:themeTint="80"/>
+          <w:kern w:val="0"/>
+          <w:sz w:val="16"/>
+          <w:szCs w:val="20"/>
+        </w:rPr>
+        <w:t>]local</w:t>
+      </w:r>
+      <w:proofErr w:type="gramEnd"/>
+      <w:r>
+        <w:rPr>
+          <w:rFonts w:ascii="Courier New" w:hAnsi="Courier New" w:cs="Courier New"/>
+          <w:color w:val="7F7F7F" w:themeColor="text1" w:themeTint="80"/>
+          <w:kern w:val="0"/>
+          <w:sz w:val="16"/>
+          <w:szCs w:val="20"/>
+        </w:rPr>
+        <w:t xml:space="preserve">-user </w:t>
+      </w:r>
+      <w:proofErr w:type="spellStart"/>
+      <w:r>
+        <w:rPr>
+          <w:rFonts w:ascii="Courier New" w:hAnsi="Courier New" w:cs="Courier New"/>
+          <w:color w:val="7F7F7F" w:themeColor="text1" w:themeTint="80"/>
+          <w:kern w:val="0"/>
+          <w:sz w:val="16"/>
+          <w:szCs w:val="20"/>
+        </w:rPr>
+        <w:t>huawei</w:t>
+      </w:r>
+      <w:proofErr w:type="spellEnd"/>
+      <w:r>
+        <w:rPr>
+          <w:rFonts w:ascii="Courier New" w:hAnsi="Courier New" w:cs="Courier New"/>
+          <w:color w:val="7F7F7F" w:themeColor="text1" w:themeTint="80"/>
+          <w:kern w:val="0"/>
+          <w:sz w:val="16"/>
+          <w:szCs w:val="20"/>
+        </w:rPr>
+        <w:t xml:space="preserve"> service-type telnet</w:t>
+      </w:r>
+    </w:p>
+    <w:p>
+      <w:pPr>
+        <w:rPr>
+          <w:rFonts w:ascii="Courier New" w:hAnsi="Courier New" w:cs="Courier New" w:hint="eastAsia"/>
+          <w:color w:val="7F7F7F" w:themeColor="text1" w:themeTint="80"/>
+          <w:kern w:val="0"/>
+          <w:sz w:val="16"/>
+          <w:szCs w:val="20"/>
+        </w:rPr>
+      </w:pPr>
+      <w:r>
+        <w:rPr>
+          <w:rFonts w:ascii="Courier New" w:hAnsi="Courier New" w:cs="Courier New"/>
+          <w:color w:val="7F7F7F" w:themeColor="text1" w:themeTint="80"/>
+          <w:kern w:val="0"/>
+          <w:sz w:val="16"/>
+          <w:szCs w:val="20"/>
+        </w:rPr>
+        <w:t>[Route A-</w:t>
+      </w:r>
+      <w:proofErr w:type="spellStart"/>
+      <w:r>
+        <w:rPr>
+          <w:rFonts w:ascii="Courier New" w:hAnsi="Courier New" w:cs="Courier New"/>
+          <w:color w:val="7F7F7F" w:themeColor="text1" w:themeTint="80"/>
+          <w:kern w:val="0"/>
+          <w:sz w:val="16"/>
+          <w:szCs w:val="20"/>
+        </w:rPr>
+        <w:t>aaa</w:t>
+      </w:r>
+      <w:proofErr w:type="spellEnd"/>
+      <w:proofErr w:type="gramStart"/>
+      <w:r>
+        <w:rPr>
+          <w:rFonts w:ascii="Courier New" w:hAnsi="Courier New" w:cs="Courier New"/>
+          <w:color w:val="7F7F7F" w:themeColor="text1" w:themeTint="80"/>
+          <w:kern w:val="0"/>
+          <w:sz w:val="16"/>
+          <w:szCs w:val="20"/>
+        </w:rPr>
+        <w:t>]local</w:t>
+      </w:r>
+      <w:proofErr w:type="gramEnd"/>
+      <w:r>
+        <w:rPr>
+          <w:rFonts w:ascii="Courier New" w:hAnsi="Courier New" w:cs="Courier New"/>
+          <w:color w:val="7F7F7F" w:themeColor="text1" w:themeTint="80"/>
+          <w:kern w:val="0"/>
+          <w:sz w:val="16"/>
+          <w:szCs w:val="20"/>
+        </w:rPr>
+        <w:t xml:space="preserve">-user </w:t>
+      </w:r>
+      <w:proofErr w:type="spellStart"/>
+      <w:r>
+        <w:rPr>
+          <w:rFonts w:ascii="Courier New" w:hAnsi="Courier New" w:cs="Courier New"/>
+          <w:color w:val="7F7F7F" w:themeColor="text1" w:themeTint="80"/>
+          <w:kern w:val="0"/>
+          <w:sz w:val="16"/>
+          <w:szCs w:val="20"/>
+        </w:rPr>
+        <w:t>huawei</w:t>
+      </w:r>
+      <w:proofErr w:type="spellEnd"/>
+      <w:r>
+        <w:rPr>
+          <w:rFonts w:ascii="Courier New" w:hAnsi="Courier New" w:cs="Courier New"/>
+          <w:color w:val="7F7F7F" w:themeColor="text1" w:themeTint="80"/>
+          <w:kern w:val="0"/>
+          <w:sz w:val="16"/>
+          <w:szCs w:val="20"/>
+        </w:rPr>
+        <w:t xml:space="preserve"> privilege level 0</w:t>
+      </w:r>
+    </w:p>
+    <w:p/>
     <w:p>
       <w:pPr>
         <w:rPr>
@@ -628,50 +1161,135 @@
     <w:p>
       <w:pPr>
         <w:rPr>
-          <w:rFonts w:hint="eastAsia"/>
-        </w:rPr>
-      </w:pPr>
-      <w:r>
-        <w:rPr>
-          <w:noProof/>
-        </w:rPr>
-        <w:drawing>
-          <wp:inline distT="0" distB="0" distL="0" distR="0" wp14:anchorId="67EB8192" wp14:editId="58BA88CA">
-            <wp:extent cx="5274310" cy="953527"/>
-            <wp:effectExtent l="0" t="0" r="2540" b="0"/>
-            <wp:docPr id="4" name="图片 4"/>
-            <wp:cNvGraphicFramePr>
-              <a:graphicFrameLocks xmlns:a="http://schemas.openxmlformats.org/drawingml/2006/main" noChangeAspect="1"/>
-            </wp:cNvGraphicFramePr>
-            <a:graphic xmlns:a="http://schemas.openxmlformats.org/drawingml/2006/main">
-              <a:graphicData uri="http://schemas.openxmlformats.org/drawingml/2006/picture">
-                <pic:pic xmlns:pic="http://schemas.openxmlformats.org/drawingml/2006/picture">
-                  <pic:nvPicPr>
-                    <pic:cNvPr id="0" name=""/>
-                    <pic:cNvPicPr/>
-                  </pic:nvPicPr>
-                  <pic:blipFill>
-                    <a:blip r:embed="rId10"/>
-                    <a:stretch>
-                      <a:fillRect/>
-                    </a:stretch>
-                  </pic:blipFill>
-                  <pic:spPr>
-                    <a:xfrm>
-                      <a:off x="0" y="0"/>
-                      <a:ext cx="5274310" cy="953527"/>
-                    </a:xfrm>
-                    <a:prstGeom prst="rect">
-                      <a:avLst/>
-                    </a:prstGeom>
-                  </pic:spPr>
-                </pic:pic>
-              </a:graphicData>
-            </a:graphic>
-          </wp:inline>
-        </w:drawing>
-      </w:r>
-    </w:p>
+          <w:rFonts w:ascii="Courier New" w:hAnsi="Courier New" w:cs="Courier New" w:hint="eastAsia"/>
+          <w:color w:val="7F7F7F" w:themeColor="text1" w:themeTint="80"/>
+          <w:kern w:val="0"/>
+          <w:sz w:val="16"/>
+          <w:szCs w:val="20"/>
+        </w:rPr>
+      </w:pPr>
+    </w:p>
+    <w:p>
+      <w:pPr>
+        <w:rPr>
+          <w:rFonts w:ascii="Courier New" w:hAnsi="Courier New" w:cs="Courier New" w:hint="eastAsia"/>
+          <w:color w:val="7F7F7F" w:themeColor="text1" w:themeTint="80"/>
+          <w:kern w:val="0"/>
+          <w:sz w:val="16"/>
+          <w:szCs w:val="20"/>
+        </w:rPr>
+      </w:pPr>
+      <w:r>
+        <w:rPr>
+          <w:rFonts w:ascii="Courier New" w:hAnsi="Courier New" w:cs="Courier New"/>
+          <w:color w:val="7F7F7F" w:themeColor="text1" w:themeTint="80"/>
+          <w:kern w:val="0"/>
+          <w:sz w:val="16"/>
+          <w:szCs w:val="20"/>
+        </w:rPr>
+        <w:t>[Route A</w:t>
+      </w:r>
+      <w:proofErr w:type="gramStart"/>
+      <w:r>
+        <w:rPr>
+          <w:rFonts w:ascii="Courier New" w:hAnsi="Courier New" w:cs="Courier New"/>
+          <w:color w:val="7F7F7F" w:themeColor="text1" w:themeTint="80"/>
+          <w:kern w:val="0"/>
+          <w:sz w:val="16"/>
+          <w:szCs w:val="20"/>
+        </w:rPr>
+        <w:t>]user</w:t>
+      </w:r>
+      <w:proofErr w:type="gramEnd"/>
+      <w:r>
+        <w:rPr>
+          <w:rFonts w:ascii="Courier New" w:hAnsi="Courier New" w:cs="Courier New"/>
+          <w:color w:val="7F7F7F" w:themeColor="text1" w:themeTint="80"/>
+          <w:kern w:val="0"/>
+          <w:sz w:val="16"/>
+          <w:szCs w:val="20"/>
+        </w:rPr>
+        <w:t xml:space="preserve">-interface </w:t>
+      </w:r>
+      <w:proofErr w:type="spellStart"/>
+      <w:r>
+        <w:rPr>
+          <w:rFonts w:ascii="Courier New" w:hAnsi="Courier New" w:cs="Courier New"/>
+          <w:color w:val="7F7F7F" w:themeColor="text1" w:themeTint="80"/>
+          <w:kern w:val="0"/>
+          <w:sz w:val="16"/>
+          <w:szCs w:val="20"/>
+        </w:rPr>
+        <w:t>vty</w:t>
+      </w:r>
+      <w:proofErr w:type="spellEnd"/>
+      <w:r>
+        <w:rPr>
+          <w:rFonts w:ascii="Courier New" w:hAnsi="Courier New" w:cs="Courier New"/>
+          <w:color w:val="7F7F7F" w:themeColor="text1" w:themeTint="80"/>
+          <w:kern w:val="0"/>
+          <w:sz w:val="16"/>
+          <w:szCs w:val="20"/>
+        </w:rPr>
+        <w:t xml:space="preserve"> 0 4</w:t>
+      </w:r>
+    </w:p>
+    <w:p>
+      <w:pPr>
+        <w:rPr>
+          <w:rFonts w:ascii="Courier New" w:hAnsi="Courier New" w:cs="Courier New"/>
+          <w:color w:val="7F7F7F" w:themeColor="text1" w:themeTint="80"/>
+          <w:kern w:val="0"/>
+          <w:sz w:val="16"/>
+          <w:szCs w:val="20"/>
+        </w:rPr>
+      </w:pPr>
+      <w:r>
+        <w:rPr>
+          <w:rFonts w:ascii="Courier New" w:hAnsi="Courier New" w:cs="Courier New"/>
+          <w:color w:val="7F7F7F" w:themeColor="text1" w:themeTint="80"/>
+          <w:kern w:val="0"/>
+          <w:sz w:val="16"/>
+          <w:szCs w:val="20"/>
+        </w:rPr>
+        <w:t>[Route A-ui-vty0-4</w:t>
+      </w:r>
+      <w:proofErr w:type="gramStart"/>
+      <w:r>
+        <w:rPr>
+          <w:rFonts w:ascii="Courier New" w:hAnsi="Courier New" w:cs="Courier New"/>
+          <w:color w:val="7F7F7F" w:themeColor="text1" w:themeTint="80"/>
+          <w:kern w:val="0"/>
+          <w:sz w:val="16"/>
+          <w:szCs w:val="20"/>
+        </w:rPr>
+        <w:t>]authentication</w:t>
+      </w:r>
+      <w:proofErr w:type="gramEnd"/>
+      <w:r>
+        <w:rPr>
+          <w:rFonts w:ascii="Courier New" w:hAnsi="Courier New" w:cs="Courier New"/>
+          <w:color w:val="7F7F7F" w:themeColor="text1" w:themeTint="80"/>
+          <w:kern w:val="0"/>
+          <w:sz w:val="16"/>
+          <w:szCs w:val="20"/>
+        </w:rPr>
+        <w:t xml:space="preserve">-mode </w:t>
+      </w:r>
+      <w:proofErr w:type="spellStart"/>
+      <w:r>
+        <w:rPr>
+          <w:rFonts w:ascii="Courier New" w:hAnsi="Courier New" w:cs="Courier New"/>
+          <w:color w:val="7F7F7F" w:themeColor="text1" w:themeTint="80"/>
+          <w:kern w:val="0"/>
+          <w:sz w:val="16"/>
+          <w:szCs w:val="20"/>
+        </w:rPr>
+        <w:t>aaa</w:t>
+      </w:r>
+      <w:proofErr w:type="spellEnd"/>
+    </w:p>
+    <w:p/>
     <w:p>
       <w:pPr>
         <w:rPr>
@@ -683,73 +1301,615 @@
           <w:rFonts w:hint="eastAsia"/>
         </w:rPr>
         <w:t>验证</w:t>
+      </w:r>
+    </w:p>
+    <w:p/>
+    <w:p>
+      <w:pPr>
+        <w:autoSpaceDE w:val="0"/>
+        <w:autoSpaceDN w:val="0"/>
+        <w:adjustRightInd w:val="0"/>
+        <w:jc w:val="left"/>
+        <w:rPr>
+          <w:rFonts w:ascii="Courier New" w:hAnsi="Courier New" w:cs="Courier New"/>
+          <w:color w:val="7F7F7F" w:themeColor="text1" w:themeTint="80"/>
+          <w:kern w:val="0"/>
+          <w:sz w:val="16"/>
+          <w:szCs w:val="20"/>
+        </w:rPr>
+      </w:pPr>
+      <w:r>
+        <w:rPr>
+          <w:rFonts w:ascii="Courier New" w:hAnsi="Courier New" w:cs="Courier New"/>
+          <w:color w:val="7F7F7F" w:themeColor="text1" w:themeTint="80"/>
+          <w:kern w:val="0"/>
+          <w:sz w:val="16"/>
+          <w:szCs w:val="20"/>
+        </w:rPr>
+        <w:t xml:space="preserve">&lt;Route A&gt;display domain name </w:t>
+      </w:r>
+      <w:proofErr w:type="spellStart"/>
+      <w:r>
+        <w:rPr>
+          <w:rFonts w:ascii="Courier New" w:hAnsi="Courier New" w:cs="Courier New"/>
+          <w:color w:val="7F7F7F" w:themeColor="text1" w:themeTint="80"/>
+          <w:kern w:val="0"/>
+          <w:sz w:val="16"/>
+          <w:szCs w:val="20"/>
+        </w:rPr>
+        <w:t>huawei</w:t>
+      </w:r>
+      <w:proofErr w:type="spellEnd"/>
+      <w:r>
+        <w:rPr>
+          <w:rFonts w:ascii="Courier New" w:hAnsi="Courier New" w:cs="Courier New"/>
+          <w:color w:val="7F7F7F" w:themeColor="text1" w:themeTint="80"/>
+          <w:kern w:val="0"/>
+          <w:sz w:val="16"/>
+          <w:szCs w:val="20"/>
+        </w:rPr>
+        <w:t xml:space="preserve"> </w:t>
+      </w:r>
+    </w:p>
+    <w:p>
+      <w:pPr>
+        <w:autoSpaceDE w:val="0"/>
+        <w:autoSpaceDN w:val="0"/>
+        <w:adjustRightInd w:val="0"/>
+        <w:jc w:val="left"/>
+        <w:rPr>
+          <w:rFonts w:ascii="Courier New" w:hAnsi="Courier New" w:cs="Courier New"/>
+          <w:color w:val="7F7F7F" w:themeColor="text1" w:themeTint="80"/>
+          <w:kern w:val="0"/>
+          <w:sz w:val="16"/>
+          <w:szCs w:val="20"/>
+        </w:rPr>
+      </w:pPr>
+    </w:p>
+    <w:p>
+      <w:pPr>
+        <w:autoSpaceDE w:val="0"/>
+        <w:autoSpaceDN w:val="0"/>
+        <w:adjustRightInd w:val="0"/>
+        <w:jc w:val="left"/>
+        <w:rPr>
+          <w:rFonts w:ascii="Courier New" w:hAnsi="Courier New" w:cs="Courier New"/>
+          <w:color w:val="7F7F7F" w:themeColor="text1" w:themeTint="80"/>
+          <w:kern w:val="0"/>
+          <w:sz w:val="16"/>
+          <w:szCs w:val="20"/>
+        </w:rPr>
+      </w:pPr>
+      <w:r>
+        <w:rPr>
+          <w:rFonts w:ascii="Courier New" w:hAnsi="Courier New" w:cs="Courier New"/>
+          <w:color w:val="7F7F7F" w:themeColor="text1" w:themeTint="80"/>
+          <w:kern w:val="0"/>
+          <w:sz w:val="16"/>
+          <w:szCs w:val="20"/>
+        </w:rPr>
+        <w:t xml:space="preserve">  Domain-name                     : </w:t>
+      </w:r>
+      <w:proofErr w:type="spellStart"/>
+      <w:r>
+        <w:rPr>
+          <w:rFonts w:ascii="Courier New" w:hAnsi="Courier New" w:cs="Courier New"/>
+          <w:color w:val="7F7F7F" w:themeColor="text1" w:themeTint="80"/>
+          <w:kern w:val="0"/>
+          <w:sz w:val="16"/>
+          <w:szCs w:val="20"/>
+        </w:rPr>
+        <w:t>huawei</w:t>
+      </w:r>
+      <w:proofErr w:type="spellEnd"/>
+      <w:r>
+        <w:rPr>
+          <w:rFonts w:ascii="Courier New" w:hAnsi="Courier New" w:cs="Courier New"/>
+          <w:color w:val="7F7F7F" w:themeColor="text1" w:themeTint="80"/>
+          <w:kern w:val="0"/>
+          <w:sz w:val="16"/>
+          <w:szCs w:val="20"/>
+        </w:rPr>
+        <w:t xml:space="preserve">                          </w:t>
+      </w:r>
+    </w:p>
+    <w:p>
+      <w:pPr>
+        <w:autoSpaceDE w:val="0"/>
+        <w:autoSpaceDN w:val="0"/>
+        <w:adjustRightInd w:val="0"/>
+        <w:jc w:val="left"/>
+        <w:rPr>
+          <w:rFonts w:ascii="Courier New" w:hAnsi="Courier New" w:cs="Courier New"/>
+          <w:color w:val="7F7F7F" w:themeColor="text1" w:themeTint="80"/>
+          <w:kern w:val="0"/>
+          <w:sz w:val="16"/>
+          <w:szCs w:val="20"/>
+        </w:rPr>
+      </w:pPr>
+      <w:r>
+        <w:rPr>
+          <w:rFonts w:ascii="Courier New" w:hAnsi="Courier New" w:cs="Courier New"/>
+          <w:color w:val="7F7F7F" w:themeColor="text1" w:themeTint="80"/>
+          <w:kern w:val="0"/>
+          <w:sz w:val="16"/>
+          <w:szCs w:val="20"/>
+        </w:rPr>
+        <w:t xml:space="preserve">  Domain-state                    : Active</w:t>
+      </w:r>
+    </w:p>
+    <w:p>
+      <w:pPr>
+        <w:autoSpaceDE w:val="0"/>
+        <w:autoSpaceDN w:val="0"/>
+        <w:adjustRightInd w:val="0"/>
+        <w:jc w:val="left"/>
+        <w:rPr>
+          <w:rFonts w:ascii="Courier New" w:hAnsi="Courier New" w:cs="Courier New"/>
+          <w:color w:val="7F7F7F" w:themeColor="text1" w:themeTint="80"/>
+          <w:kern w:val="0"/>
+          <w:sz w:val="16"/>
+          <w:szCs w:val="20"/>
+        </w:rPr>
+      </w:pPr>
+      <w:r>
+        <w:rPr>
+          <w:rFonts w:ascii="Courier New" w:hAnsi="Courier New" w:cs="Courier New"/>
+          <w:color w:val="7F7F7F" w:themeColor="text1" w:themeTint="80"/>
+          <w:kern w:val="0"/>
+          <w:sz w:val="16"/>
+          <w:szCs w:val="20"/>
+        </w:rPr>
+        <w:t xml:space="preserve">  Authentication-scheme-name      : auth2</w:t>
+      </w:r>
+    </w:p>
+    <w:p>
+      <w:pPr>
+        <w:autoSpaceDE w:val="0"/>
+        <w:autoSpaceDN w:val="0"/>
+        <w:adjustRightInd w:val="0"/>
+        <w:jc w:val="left"/>
+        <w:rPr>
+          <w:rFonts w:ascii="Courier New" w:hAnsi="Courier New" w:cs="Courier New"/>
+          <w:color w:val="7F7F7F" w:themeColor="text1" w:themeTint="80"/>
+          <w:kern w:val="0"/>
+          <w:sz w:val="16"/>
+          <w:szCs w:val="20"/>
+        </w:rPr>
+      </w:pPr>
+      <w:r>
+        <w:rPr>
+          <w:rFonts w:ascii="Courier New" w:hAnsi="Courier New" w:cs="Courier New"/>
+          <w:color w:val="7F7F7F" w:themeColor="text1" w:themeTint="80"/>
+          <w:kern w:val="0"/>
+          <w:sz w:val="16"/>
+          <w:szCs w:val="20"/>
+        </w:rPr>
+        <w:t xml:space="preserve">  Accounting-scheme-name          : default</w:t>
+      </w:r>
+    </w:p>
+    <w:p>
+      <w:pPr>
+        <w:autoSpaceDE w:val="0"/>
+        <w:autoSpaceDN w:val="0"/>
+        <w:adjustRightInd w:val="0"/>
+        <w:jc w:val="left"/>
+        <w:rPr>
+          <w:rFonts w:ascii="Courier New" w:hAnsi="Courier New" w:cs="Courier New"/>
+          <w:color w:val="7F7F7F" w:themeColor="text1" w:themeTint="80"/>
+          <w:kern w:val="0"/>
+          <w:sz w:val="16"/>
+          <w:szCs w:val="20"/>
+        </w:rPr>
+      </w:pPr>
+      <w:r>
+        <w:rPr>
+          <w:rFonts w:ascii="Courier New" w:hAnsi="Courier New" w:cs="Courier New"/>
+          <w:color w:val="7F7F7F" w:themeColor="text1" w:themeTint="80"/>
+          <w:kern w:val="0"/>
+          <w:sz w:val="16"/>
+          <w:szCs w:val="20"/>
+        </w:rPr>
+        <w:t xml:space="preserve">  Authorization-scheme-name       : -</w:t>
+      </w:r>
+    </w:p>
+    <w:p>
+      <w:pPr>
+        <w:autoSpaceDE w:val="0"/>
+        <w:autoSpaceDN w:val="0"/>
+        <w:adjustRightInd w:val="0"/>
+        <w:jc w:val="left"/>
+        <w:rPr>
+          <w:rFonts w:ascii="Courier New" w:hAnsi="Courier New" w:cs="Courier New"/>
+          <w:color w:val="7F7F7F" w:themeColor="text1" w:themeTint="80"/>
+          <w:kern w:val="0"/>
+          <w:sz w:val="16"/>
+          <w:szCs w:val="20"/>
+        </w:rPr>
+      </w:pPr>
+      <w:r>
+        <w:rPr>
+          <w:rFonts w:ascii="Courier New" w:hAnsi="Courier New" w:cs="Courier New"/>
+          <w:color w:val="7F7F7F" w:themeColor="text1" w:themeTint="80"/>
+          <w:kern w:val="0"/>
+          <w:sz w:val="16"/>
+          <w:szCs w:val="20"/>
+        </w:rPr>
+        <w:t xml:space="preserve">  Service-scheme-name             : -</w:t>
+      </w:r>
+    </w:p>
+    <w:p>
+      <w:pPr>
+        <w:autoSpaceDE w:val="0"/>
+        <w:autoSpaceDN w:val="0"/>
+        <w:adjustRightInd w:val="0"/>
+        <w:jc w:val="left"/>
+        <w:rPr>
+          <w:rFonts w:ascii="Courier New" w:hAnsi="Courier New" w:cs="Courier New"/>
+          <w:color w:val="7F7F7F" w:themeColor="text1" w:themeTint="80"/>
+          <w:kern w:val="0"/>
+          <w:sz w:val="16"/>
+          <w:szCs w:val="20"/>
+        </w:rPr>
+      </w:pPr>
+      <w:r>
+        <w:rPr>
+          <w:rFonts w:ascii="Courier New" w:hAnsi="Courier New" w:cs="Courier New"/>
+          <w:color w:val="7F7F7F" w:themeColor="text1" w:themeTint="80"/>
+          <w:kern w:val="0"/>
+          <w:sz w:val="16"/>
+          <w:szCs w:val="20"/>
+        </w:rPr>
+        <w:t xml:space="preserve">  RADIUS-server-template          : -</w:t>
+      </w:r>
+    </w:p>
+    <w:p>
+      <w:pPr>
+        <w:autoSpaceDE w:val="0"/>
+        <w:autoSpaceDN w:val="0"/>
+        <w:adjustRightInd w:val="0"/>
+        <w:jc w:val="left"/>
+        <w:rPr>
+          <w:rFonts w:ascii="Courier New" w:hAnsi="Courier New" w:cs="Courier New"/>
+          <w:color w:val="7F7F7F" w:themeColor="text1" w:themeTint="80"/>
+          <w:kern w:val="0"/>
+          <w:sz w:val="16"/>
+          <w:szCs w:val="20"/>
+        </w:rPr>
+      </w:pPr>
+      <w:r>
+        <w:rPr>
+          <w:rFonts w:ascii="Courier New" w:hAnsi="Courier New" w:cs="Courier New"/>
+          <w:color w:val="7F7F7F" w:themeColor="text1" w:themeTint="80"/>
+          <w:kern w:val="0"/>
+          <w:sz w:val="16"/>
+          <w:szCs w:val="20"/>
+        </w:rPr>
+        <w:t xml:space="preserve">  HWTACACS-server-template        : -</w:t>
+      </w:r>
+    </w:p>
+    <w:p>
+      <w:pPr>
+        <w:autoSpaceDE w:val="0"/>
+        <w:autoSpaceDN w:val="0"/>
+        <w:adjustRightInd w:val="0"/>
+        <w:jc w:val="left"/>
+        <w:rPr>
+          <w:rFonts w:ascii="Courier New" w:hAnsi="Courier New" w:cs="Courier New"/>
+          <w:color w:val="7F7F7F" w:themeColor="text1" w:themeTint="80"/>
+          <w:kern w:val="0"/>
+          <w:sz w:val="16"/>
+          <w:szCs w:val="20"/>
+        </w:rPr>
+      </w:pPr>
+      <w:r>
+        <w:rPr>
+          <w:rFonts w:ascii="Courier New" w:hAnsi="Courier New" w:cs="Courier New"/>
+          <w:color w:val="7F7F7F" w:themeColor="text1" w:themeTint="80"/>
+          <w:kern w:val="0"/>
+          <w:sz w:val="16"/>
+          <w:szCs w:val="20"/>
+        </w:rPr>
+        <w:t xml:space="preserve">  User-group                      : -</w:t>
+      </w:r>
+    </w:p>
+    <w:p>
+      <w:pPr>
+        <w:rPr>
+          <w:rFonts w:ascii="Courier New" w:hAnsi="Courier New" w:cs="Courier New"/>
+          <w:color w:val="7F7F7F" w:themeColor="text1" w:themeTint="80"/>
+          <w:kern w:val="0"/>
+          <w:sz w:val="16"/>
+          <w:szCs w:val="20"/>
+        </w:rPr>
+      </w:pPr>
+    </w:p>
+    <w:p>
+      <w:pPr>
+        <w:rPr>
+          <w:rFonts w:hint="eastAsia"/>
+        </w:rPr>
+      </w:pPr>
+      <w:r>
+        <w:rPr>
+          <w:rFonts w:hint="eastAsia"/>
+        </w:rPr>
+        <w:t>Route B</w:t>
+      </w:r>
+      <w:r>
+        <w:rPr>
+          <w:rFonts w:hint="eastAsia"/>
+        </w:rPr>
+        <w:t>远程登录</w:t>
+      </w:r>
+      <w:r>
+        <w:rPr>
+          <w:rFonts w:hint="eastAsia"/>
+        </w:rPr>
+        <w:t>Route A</w:t>
+      </w:r>
+    </w:p>
+    <w:p>
+      <w:pPr>
+        <w:rPr>
+          <w:rFonts w:hint="eastAsia"/>
+        </w:rPr>
+      </w:pPr>
+    </w:p>
+    <w:p>
+      <w:pPr>
+        <w:autoSpaceDE w:val="0"/>
+        <w:autoSpaceDN w:val="0"/>
+        <w:adjustRightInd w:val="0"/>
+        <w:jc w:val="left"/>
+        <w:rPr>
+          <w:rFonts w:ascii="Courier New" w:hAnsi="Courier New" w:cs="Courier New"/>
+          <w:color w:val="7F7F7F" w:themeColor="text1" w:themeTint="80"/>
+          <w:kern w:val="0"/>
+          <w:sz w:val="16"/>
+          <w:szCs w:val="20"/>
+        </w:rPr>
+      </w:pPr>
+      <w:r>
+        <w:rPr>
+          <w:rFonts w:ascii="Courier New" w:hAnsi="Courier New" w:cs="Courier New"/>
+          <w:color w:val="7F7F7F" w:themeColor="text1" w:themeTint="80"/>
+          <w:kern w:val="0"/>
+          <w:sz w:val="16"/>
+          <w:szCs w:val="20"/>
+        </w:rPr>
+        <w:t>&lt;Route B&gt;telnet 172.16.1.1</w:t>
+      </w:r>
+    </w:p>
+    <w:p>
+      <w:pPr>
+        <w:autoSpaceDE w:val="0"/>
+        <w:autoSpaceDN w:val="0"/>
+        <w:adjustRightInd w:val="0"/>
+        <w:jc w:val="left"/>
+        <w:rPr>
+          <w:rFonts w:ascii="Courier New" w:hAnsi="Courier New" w:cs="Courier New"/>
+          <w:color w:val="7F7F7F" w:themeColor="text1" w:themeTint="80"/>
+          <w:kern w:val="0"/>
+          <w:sz w:val="16"/>
+          <w:szCs w:val="20"/>
+        </w:rPr>
+      </w:pPr>
+      <w:r>
+        <w:rPr>
+          <w:rFonts w:ascii="Courier New" w:hAnsi="Courier New" w:cs="Courier New"/>
+          <w:color w:val="7F7F7F" w:themeColor="text1" w:themeTint="80"/>
+          <w:kern w:val="0"/>
+          <w:sz w:val="16"/>
+          <w:szCs w:val="20"/>
+        </w:rPr>
+        <w:t xml:space="preserve">  Press CTRL_] to quit telnet mode</w:t>
+      </w:r>
+    </w:p>
+    <w:p>
+      <w:pPr>
+        <w:autoSpaceDE w:val="0"/>
+        <w:autoSpaceDN w:val="0"/>
+        <w:adjustRightInd w:val="0"/>
+        <w:jc w:val="left"/>
+        <w:rPr>
+          <w:rFonts w:ascii="Courier New" w:hAnsi="Courier New" w:cs="Courier New"/>
+          <w:color w:val="7F7F7F" w:themeColor="text1" w:themeTint="80"/>
+          <w:kern w:val="0"/>
+          <w:sz w:val="16"/>
+          <w:szCs w:val="20"/>
+        </w:rPr>
+      </w:pPr>
+      <w:r>
+        <w:rPr>
+          <w:rFonts w:ascii="Courier New" w:hAnsi="Courier New" w:cs="Courier New"/>
+          <w:color w:val="7F7F7F" w:themeColor="text1" w:themeTint="80"/>
+          <w:kern w:val="0"/>
+          <w:sz w:val="16"/>
+          <w:szCs w:val="20"/>
+        </w:rPr>
+        <w:t xml:space="preserve">  Trying </w:t>
+      </w:r>
+      <w:proofErr w:type="gramStart"/>
+      <w:r>
+        <w:rPr>
+          <w:rFonts w:ascii="Courier New" w:hAnsi="Courier New" w:cs="Courier New"/>
+          <w:color w:val="7F7F7F" w:themeColor="text1" w:themeTint="80"/>
+          <w:kern w:val="0"/>
+          <w:sz w:val="16"/>
+          <w:szCs w:val="20"/>
+        </w:rPr>
+        <w:t>172.16.1.1 ...</w:t>
+      </w:r>
+      <w:proofErr w:type="gramEnd"/>
+    </w:p>
+    <w:p>
+      <w:pPr>
+        <w:autoSpaceDE w:val="0"/>
+        <w:autoSpaceDN w:val="0"/>
+        <w:adjustRightInd w:val="0"/>
+        <w:jc w:val="left"/>
+        <w:rPr>
+          <w:rFonts w:ascii="Courier New" w:hAnsi="Courier New" w:cs="Courier New"/>
+          <w:color w:val="7F7F7F" w:themeColor="text1" w:themeTint="80"/>
+          <w:kern w:val="0"/>
+          <w:sz w:val="16"/>
+          <w:szCs w:val="20"/>
+        </w:rPr>
+      </w:pPr>
+      <w:r>
+        <w:rPr>
+          <w:rFonts w:ascii="Courier New" w:hAnsi="Courier New" w:cs="Courier New"/>
+          <w:color w:val="7F7F7F" w:themeColor="text1" w:themeTint="80"/>
+          <w:kern w:val="0"/>
+          <w:sz w:val="16"/>
+          <w:szCs w:val="20"/>
+        </w:rPr>
+        <w:t xml:space="preserve">  Connected to </w:t>
+      </w:r>
+      <w:proofErr w:type="gramStart"/>
+      <w:r>
+        <w:rPr>
+          <w:rFonts w:ascii="Courier New" w:hAnsi="Courier New" w:cs="Courier New"/>
+          <w:color w:val="7F7F7F" w:themeColor="text1" w:themeTint="80"/>
+          <w:kern w:val="0"/>
+          <w:sz w:val="16"/>
+          <w:szCs w:val="20"/>
+        </w:rPr>
+        <w:t>172.16.1.1 ...</w:t>
+      </w:r>
+      <w:proofErr w:type="gramEnd"/>
+    </w:p>
+    <w:p>
+      <w:pPr>
+        <w:autoSpaceDE w:val="0"/>
+        <w:autoSpaceDN w:val="0"/>
+        <w:adjustRightInd w:val="0"/>
+        <w:jc w:val="left"/>
+        <w:rPr>
+          <w:rFonts w:ascii="Courier New" w:hAnsi="Courier New" w:cs="Courier New"/>
+          <w:color w:val="7F7F7F" w:themeColor="text1" w:themeTint="80"/>
+          <w:kern w:val="0"/>
+          <w:sz w:val="16"/>
+          <w:szCs w:val="20"/>
+        </w:rPr>
+      </w:pPr>
+    </w:p>
+    <w:p>
+      <w:pPr>
+        <w:autoSpaceDE w:val="0"/>
+        <w:autoSpaceDN w:val="0"/>
+        <w:adjustRightInd w:val="0"/>
+        <w:jc w:val="left"/>
+        <w:rPr>
+          <w:rFonts w:ascii="Courier New" w:hAnsi="Courier New" w:cs="Courier New"/>
+          <w:color w:val="7F7F7F" w:themeColor="text1" w:themeTint="80"/>
+          <w:kern w:val="0"/>
+          <w:sz w:val="16"/>
+          <w:szCs w:val="20"/>
+        </w:rPr>
+      </w:pPr>
+      <w:r>
+        <w:rPr>
+          <w:rFonts w:ascii="Courier New" w:hAnsi="Courier New" w:cs="Courier New"/>
+          <w:color w:val="7F7F7F" w:themeColor="text1" w:themeTint="80"/>
+          <w:kern w:val="0"/>
+          <w:sz w:val="16"/>
+          <w:szCs w:val="20"/>
+        </w:rPr>
+        <w:t>Login authentication</w:t>
       </w:r>
       <w:bookmarkStart w:id="0" w:name="_GoBack"/>
       <w:bookmarkEnd w:id="0"/>
     </w:p>
     <w:p>
       <w:pPr>
-        <w:rPr>
-          <w:rFonts w:hint="eastAsia"/>
-        </w:rPr>
-      </w:pPr>
-      <w:r>
-        <w:rPr>
-          <w:noProof/>
-        </w:rPr>
-        <w:drawing>
-          <wp:inline distT="0" distB="0" distL="0" distR="0" wp14:anchorId="0F28E83F" wp14:editId="6C688E87">
-            <wp:extent cx="5274310" cy="1485841"/>
-            <wp:effectExtent l="0" t="0" r="2540" b="635"/>
-            <wp:docPr id="2" name="图片 2"/>
-            <wp:cNvGraphicFramePr>
-              <a:graphicFrameLocks xmlns:a="http://schemas.openxmlformats.org/drawingml/2006/main" noChangeAspect="1"/>
-            </wp:cNvGraphicFramePr>
-            <a:graphic xmlns:a="http://schemas.openxmlformats.org/drawingml/2006/main">
-              <a:graphicData uri="http://schemas.openxmlformats.org/drawingml/2006/picture">
-                <pic:pic xmlns:pic="http://schemas.openxmlformats.org/drawingml/2006/picture">
-                  <pic:nvPicPr>
-                    <pic:cNvPr id="0" name=""/>
-                    <pic:cNvPicPr/>
-                  </pic:nvPicPr>
-                  <pic:blipFill>
-                    <a:blip r:embed="rId11"/>
-                    <a:stretch>
-                      <a:fillRect/>
-                    </a:stretch>
-                  </pic:blipFill>
-                  <pic:spPr>
-                    <a:xfrm>
-                      <a:off x="0" y="0"/>
-                      <a:ext cx="5274310" cy="1485841"/>
-                    </a:xfrm>
-                    <a:prstGeom prst="rect">
-                      <a:avLst/>
-                    </a:prstGeom>
-                  </pic:spPr>
-                </pic:pic>
-              </a:graphicData>
-            </a:graphic>
-          </wp:inline>
-        </w:drawing>
-      </w:r>
-    </w:p>
-    <w:p>
-      <w:pPr>
-        <w:rPr>
-          <w:rFonts w:hint="eastAsia"/>
-        </w:rPr>
-      </w:pPr>
-    </w:p>
-    <w:p>
-      <w:pPr>
-        <w:rPr>
-          <w:rFonts w:hint="eastAsia"/>
-        </w:rPr>
-      </w:pPr>
+        <w:autoSpaceDE w:val="0"/>
+        <w:autoSpaceDN w:val="0"/>
+        <w:adjustRightInd w:val="0"/>
+        <w:jc w:val="left"/>
+        <w:rPr>
+          <w:rFonts w:ascii="Courier New" w:hAnsi="Courier New" w:cs="Courier New"/>
+          <w:color w:val="7F7F7F" w:themeColor="text1" w:themeTint="80"/>
+          <w:kern w:val="0"/>
+          <w:sz w:val="16"/>
+          <w:szCs w:val="20"/>
+        </w:rPr>
+      </w:pPr>
+      <w:proofErr w:type="spellStart"/>
+      <w:r>
+        <w:rPr>
+          <w:rFonts w:ascii="Courier New" w:hAnsi="Courier New" w:cs="Courier New"/>
+          <w:color w:val="7F7F7F" w:themeColor="text1" w:themeTint="80"/>
+          <w:kern w:val="0"/>
+          <w:sz w:val="16"/>
+          <w:szCs w:val="20"/>
+        </w:rPr>
+        <w:t>Username</w:t>
+      </w:r>
+      <w:proofErr w:type="gramStart"/>
+      <w:r>
+        <w:rPr>
+          <w:rFonts w:ascii="Courier New" w:hAnsi="Courier New" w:cs="Courier New"/>
+          <w:color w:val="7F7F7F" w:themeColor="text1" w:themeTint="80"/>
+          <w:kern w:val="0"/>
+          <w:sz w:val="16"/>
+          <w:szCs w:val="20"/>
+        </w:rPr>
+        <w:t>:huawei</w:t>
+      </w:r>
+      <w:proofErr w:type="spellEnd"/>
+      <w:proofErr w:type="gramEnd"/>
+    </w:p>
+    <w:p>
+      <w:pPr>
+        <w:autoSpaceDE w:val="0"/>
+        <w:autoSpaceDN w:val="0"/>
+        <w:adjustRightInd w:val="0"/>
+        <w:jc w:val="left"/>
+        <w:rPr>
+          <w:rFonts w:ascii="Courier New" w:hAnsi="Courier New" w:cs="Courier New"/>
+          <w:color w:val="7F7F7F" w:themeColor="text1" w:themeTint="80"/>
+          <w:kern w:val="0"/>
+          <w:sz w:val="16"/>
+          <w:szCs w:val="20"/>
+        </w:rPr>
+      </w:pPr>
+      <w:r>
+        <w:rPr>
+          <w:rFonts w:ascii="Courier New" w:hAnsi="Courier New" w:cs="Courier New"/>
+          <w:color w:val="7F7F7F" w:themeColor="text1" w:themeTint="80"/>
+          <w:kern w:val="0"/>
+          <w:sz w:val="16"/>
+          <w:szCs w:val="20"/>
+        </w:rPr>
+        <w:t>Password:</w:t>
+      </w:r>
+    </w:p>
+    <w:p>
+      <w:pPr>
+        <w:rPr>
+          <w:rFonts w:ascii="Courier New" w:hAnsi="Courier New" w:cs="Courier New"/>
+          <w:color w:val="7F7F7F" w:themeColor="text1" w:themeTint="80"/>
+          <w:kern w:val="0"/>
+          <w:sz w:val="16"/>
+          <w:szCs w:val="20"/>
+        </w:rPr>
+      </w:pPr>
+      <w:r>
+        <w:rPr>
+          <w:rFonts w:ascii="Courier New" w:hAnsi="Courier New" w:cs="Courier New"/>
+          <w:color w:val="7F7F7F" w:themeColor="text1" w:themeTint="80"/>
+          <w:kern w:val="0"/>
+          <w:sz w:val="16"/>
+          <w:szCs w:val="20"/>
+        </w:rPr>
+        <w:lastRenderedPageBreak/>
+        <w:t>&lt;Route A&gt;</w:t>
+      </w:r>
     </w:p>
     <w:sectPr>
-      <w:headerReference w:type="default" r:id="rId12"/>
+      <w:headerReference w:type="default" r:id="rId9"/>
       <w:pgSz w:w="11906" w:h="16838"/>
       <w:pgMar w:top="1440" w:right="1800" w:bottom="1440" w:left="1800" w:header="851" w:footer="992" w:gutter="0"/>
       <w:cols w:space="425"/>

</xml_diff>